<commit_message>
US-#17 Development resources edit format
</commit_message>
<xml_diff>
--- a/Documentation/Development Resource.docx
+++ b/Documentation/Development Resource.docx
@@ -4,31 +4,56 @@
   <w:body>
     <w:p>
       <w:pPr>
-        <w:pStyle w:val="Heading2"/>
-      </w:pPr>
-      <w:r>
+        <w:pStyle w:val="Overskrift2"/>
+        <w:rPr>
+          <w:b/>
+          <w:color w:val="auto"/>
+          <w:sz w:val="32"/>
+        </w:rPr>
+      </w:pPr>
+      <w:r>
+        <w:rPr>
+          <w:b/>
+          <w:color w:val="auto"/>
+          <w:sz w:val="32"/>
+        </w:rPr>
         <w:t xml:space="preserve">Project </w:t>
       </w:r>
       <w:proofErr w:type="spellStart"/>
       <w:r>
+        <w:rPr>
+          <w:b/>
+          <w:color w:val="auto"/>
+          <w:sz w:val="32"/>
+        </w:rPr>
         <w:t>Artibot</w:t>
       </w:r>
       <w:proofErr w:type="spellEnd"/>
-      <w:r>
-        <w:t>:</w:t>
-      </w:r>
-    </w:p>
-    <w:p>
-      <w:pPr>
-        <w:pStyle w:val="Heading3"/>
-      </w:pPr>
-      <w:r>
+    </w:p>
+    <w:p>
+      <w:bookmarkStart w:id="0" w:name="_GoBack"/>
+      <w:bookmarkEnd w:id="0"/>
+    </w:p>
+    <w:p/>
+    <w:p>
+      <w:pPr>
+        <w:pStyle w:val="Overskrift3"/>
+        <w:rPr>
+          <w:b/>
+          <w:color w:val="auto"/>
+        </w:rPr>
+      </w:pPr>
+      <w:r>
+        <w:rPr>
+          <w:b/>
+          <w:color w:val="auto"/>
+        </w:rPr>
         <w:t>Physical resource:</w:t>
       </w:r>
     </w:p>
     <w:p>
       <w:pPr>
-        <w:pStyle w:val="ListParagraph"/>
+        <w:pStyle w:val="Listeavsnitt"/>
         <w:numPr>
           <w:ilvl w:val="0"/>
           <w:numId w:val="1"/>
@@ -43,7 +68,7 @@
     </w:p>
     <w:p>
       <w:pPr>
-        <w:pStyle w:val="ListParagraph"/>
+        <w:pStyle w:val="Listeavsnitt"/>
         <w:numPr>
           <w:ilvl w:val="0"/>
           <w:numId w:val="1"/>
@@ -55,7 +80,7 @@
     </w:p>
     <w:p>
       <w:pPr>
-        <w:pStyle w:val="ListParagraph"/>
+        <w:pStyle w:val="Listeavsnitt"/>
         <w:numPr>
           <w:ilvl w:val="0"/>
           <w:numId w:val="1"/>
@@ -70,7 +95,7 @@
     </w:p>
     <w:p>
       <w:pPr>
-        <w:pStyle w:val="ListParagraph"/>
+        <w:pStyle w:val="Listeavsnitt"/>
         <w:numPr>
           <w:ilvl w:val="0"/>
           <w:numId w:val="1"/>
@@ -82,7 +107,7 @@
     </w:p>
     <w:p>
       <w:pPr>
-        <w:pStyle w:val="ListParagraph"/>
+        <w:pStyle w:val="Listeavsnitt"/>
         <w:numPr>
           <w:ilvl w:val="0"/>
           <w:numId w:val="1"/>
@@ -94,7 +119,7 @@
     </w:p>
     <w:p>
       <w:pPr>
-        <w:pStyle w:val="ListParagraph"/>
+        <w:pStyle w:val="Listeavsnitt"/>
         <w:numPr>
           <w:ilvl w:val="0"/>
           <w:numId w:val="1"/>
@@ -106,27 +131,39 @@
     </w:p>
     <w:p>
       <w:pPr>
-        <w:pStyle w:val="ListParagraph"/>
+        <w:pStyle w:val="Listeavsnitt"/>
         <w:numPr>
           <w:ilvl w:val="0"/>
           <w:numId w:val="1"/>
         </w:numPr>
       </w:pPr>
       <w:r>
+        <w:t xml:space="preserve">2x </w:t>
+      </w:r>
+      <w:r>
         <w:t>GTX 1070</w:t>
       </w:r>
     </w:p>
-    <w:p>
-      <w:pPr>
-        <w:pStyle w:val="Heading3"/>
-      </w:pPr>
-      <w:r>
+    <w:p/>
+    <w:p>
+      <w:pPr>
+        <w:pStyle w:val="Overskrift3"/>
+        <w:rPr>
+          <w:b/>
+          <w:color w:val="auto"/>
+        </w:rPr>
+      </w:pPr>
+      <w:r>
+        <w:rPr>
+          <w:b/>
+          <w:color w:val="auto"/>
+        </w:rPr>
         <w:t>Software resource:</w:t>
       </w:r>
     </w:p>
     <w:p>
       <w:pPr>
-        <w:pStyle w:val="ListParagraph"/>
+        <w:pStyle w:val="Listeavsnitt"/>
         <w:numPr>
           <w:ilvl w:val="0"/>
           <w:numId w:val="2"/>
@@ -138,7 +175,7 @@
     </w:p>
     <w:p>
       <w:pPr>
-        <w:pStyle w:val="ListParagraph"/>
+        <w:pStyle w:val="Listeavsnitt"/>
         <w:numPr>
           <w:ilvl w:val="0"/>
           <w:numId w:val="2"/>
@@ -147,12 +184,10 @@
       <w:r>
         <w:t>Visual studio</w:t>
       </w:r>
-      <w:bookmarkStart w:id="0" w:name="_GoBack"/>
-      <w:bookmarkEnd w:id="0"/>
-    </w:p>
-    <w:p>
-      <w:pPr>
-        <w:pStyle w:val="ListParagraph"/>
+    </w:p>
+    <w:p>
+      <w:pPr>
+        <w:pStyle w:val="Listeavsnitt"/>
         <w:numPr>
           <w:ilvl w:val="0"/>
           <w:numId w:val="2"/>
@@ -166,7 +201,7 @@
     </w:p>
     <w:p>
       <w:pPr>
-        <w:pStyle w:val="ListParagraph"/>
+        <w:pStyle w:val="Listeavsnitt"/>
         <w:numPr>
           <w:ilvl w:val="0"/>
           <w:numId w:val="2"/>
@@ -174,13 +209,16 @@
       </w:pPr>
       <w:proofErr w:type="spellStart"/>
       <w:r>
-        <w:t>keras</w:t>
+        <w:t>K</w:t>
+      </w:r>
+      <w:r>
+        <w:t>eras</w:t>
       </w:r>
       <w:proofErr w:type="spellEnd"/>
     </w:p>
     <w:p>
       <w:pPr>
-        <w:pStyle w:val="ListParagraph"/>
+        <w:pStyle w:val="Listeavsnitt"/>
         <w:numPr>
           <w:ilvl w:val="0"/>
           <w:numId w:val="2"/>
@@ -190,17 +228,26 @@
         <w:t>Ubuntu</w:t>
       </w:r>
     </w:p>
-    <w:p>
-      <w:pPr>
-        <w:pStyle w:val="Heading3"/>
-      </w:pPr>
-      <w:r>
+    <w:p/>
+    <w:p>
+      <w:pPr>
+        <w:pStyle w:val="Overskrift3"/>
+        <w:rPr>
+          <w:b/>
+          <w:color w:val="auto"/>
+        </w:rPr>
+      </w:pPr>
+      <w:r>
+        <w:rPr>
+          <w:b/>
+          <w:color w:val="auto"/>
+        </w:rPr>
         <w:t>Human resource</w:t>
       </w:r>
     </w:p>
     <w:p>
       <w:pPr>
-        <w:pStyle w:val="ListParagraph"/>
+        <w:pStyle w:val="Listeavsnitt"/>
         <w:numPr>
           <w:ilvl w:val="0"/>
           <w:numId w:val="3"/>
@@ -212,7 +259,7 @@
     </w:p>
     <w:p>
       <w:pPr>
-        <w:pStyle w:val="ListParagraph"/>
+        <w:pStyle w:val="Listeavsnitt"/>
         <w:numPr>
           <w:ilvl w:val="1"/>
           <w:numId w:val="3"/>
@@ -226,7 +273,7 @@
     </w:p>
     <w:p>
       <w:pPr>
-        <w:pStyle w:val="ListParagraph"/>
+        <w:pStyle w:val="Listeavsnitt"/>
         <w:numPr>
           <w:ilvl w:val="1"/>
           <w:numId w:val="3"/>
@@ -240,7 +287,7 @@
     </w:p>
     <w:p>
       <w:pPr>
-        <w:pStyle w:val="ListParagraph"/>
+        <w:pStyle w:val="Listeavsnitt"/>
         <w:numPr>
           <w:ilvl w:val="0"/>
           <w:numId w:val="3"/>
@@ -252,7 +299,7 @@
     </w:p>
     <w:p>
       <w:pPr>
-        <w:pStyle w:val="ListParagraph"/>
+        <w:pStyle w:val="Listeavsnitt"/>
         <w:numPr>
           <w:ilvl w:val="1"/>
           <w:numId w:val="3"/>
@@ -264,7 +311,7 @@
     </w:p>
     <w:p>
       <w:pPr>
-        <w:pStyle w:val="ListParagraph"/>
+        <w:pStyle w:val="Listeavsnitt"/>
         <w:numPr>
           <w:ilvl w:val="1"/>
           <w:numId w:val="3"/>
@@ -276,7 +323,7 @@
     </w:p>
     <w:p>
       <w:pPr>
-        <w:pStyle w:val="ListParagraph"/>
+        <w:pStyle w:val="Listeavsnitt"/>
         <w:numPr>
           <w:ilvl w:val="0"/>
           <w:numId w:val="3"/>
@@ -288,21 +335,19 @@
     </w:p>
     <w:p>
       <w:pPr>
-        <w:pStyle w:val="ListParagraph"/>
+        <w:pStyle w:val="Listeavsnitt"/>
         <w:numPr>
           <w:ilvl w:val="1"/>
           <w:numId w:val="3"/>
         </w:numPr>
       </w:pPr>
-      <w:proofErr w:type="spellStart"/>
       <w:r>
         <w:t>Eivind</w:t>
       </w:r>
-      <w:proofErr w:type="spellEnd"/>
-    </w:p>
-    <w:p>
-      <w:pPr>
-        <w:pStyle w:val="ListParagraph"/>
+    </w:p>
+    <w:p>
+      <w:pPr>
+        <w:pStyle w:val="Listeavsnitt"/>
         <w:numPr>
           <w:ilvl w:val="1"/>
           <w:numId w:val="3"/>
@@ -314,7 +359,7 @@
     </w:p>
     <w:p>
       <w:pPr>
-        <w:pStyle w:val="ListParagraph"/>
+        <w:pStyle w:val="Listeavsnitt"/>
         <w:numPr>
           <w:ilvl w:val="0"/>
           <w:numId w:val="3"/>
@@ -323,10 +368,13 @@
       <w:r>
         <w:t>Supervisor</w:t>
       </w:r>
-    </w:p>
-    <w:p>
-      <w:pPr>
-        <w:pStyle w:val="ListParagraph"/>
+      <w:r>
+        <w:t>s</w:t>
+      </w:r>
+    </w:p>
+    <w:p>
+      <w:pPr>
+        <w:pStyle w:val="Listeavsnitt"/>
         <w:numPr>
           <w:ilvl w:val="1"/>
           <w:numId w:val="3"/>
@@ -343,7 +391,7 @@
     </w:p>
     <w:p>
       <w:pPr>
-        <w:pStyle w:val="ListParagraph"/>
+        <w:pStyle w:val="Listeavsnitt"/>
         <w:numPr>
           <w:ilvl w:val="1"/>
           <w:numId w:val="3"/>
@@ -355,27 +403,19 @@
     </w:p>
     <w:p>
       <w:pPr>
-        <w:pStyle w:val="ListParagraph"/>
+        <w:pStyle w:val="Listeavsnitt"/>
         <w:numPr>
           <w:ilvl w:val="1"/>
           <w:numId w:val="3"/>
         </w:numPr>
       </w:pPr>
       <w:r>
-        <w:t xml:space="preserve">Pr. </w:t>
-      </w:r>
-      <w:proofErr w:type="spellStart"/>
-      <w:r>
-        <w:t>Antonio</w:t>
-      </w:r>
-      <w:r>
-        <w:t>pr</w:t>
-      </w:r>
-      <w:proofErr w:type="spellEnd"/>
-    </w:p>
-    <w:p>
-      <w:pPr>
-        <w:pStyle w:val="ListParagraph"/>
+        <w:t>Pr. Antonio</w:t>
+      </w:r>
+    </w:p>
+    <w:p>
+      <w:pPr>
+        <w:pStyle w:val="Listeavsnitt"/>
         <w:numPr>
           <w:ilvl w:val="1"/>
           <w:numId w:val="3"/>
@@ -387,7 +427,7 @@
     </w:p>
     <w:p>
       <w:pPr>
-        <w:pStyle w:val="ListParagraph"/>
+        <w:pStyle w:val="Listeavsnitt"/>
         <w:numPr>
           <w:ilvl w:val="1"/>
           <w:numId w:val="3"/>
@@ -1158,11 +1198,11 @@
     <w:name w:val="Normal"/>
     <w:qFormat/>
   </w:style>
-  <w:style w:type="paragraph" w:styleId="Heading2">
+  <w:style w:type="paragraph" w:styleId="Overskrift2">
     <w:name w:val="heading 2"/>
     <w:basedOn w:val="Normal"/>
     <w:next w:val="Normal"/>
-    <w:link w:val="Heading2Char"/>
+    <w:link w:val="Overskrift2Tegn"/>
     <w:uiPriority w:val="9"/>
     <w:unhideWhenUsed/>
     <w:qFormat/>
@@ -1180,11 +1220,11 @@
       <w:szCs w:val="26"/>
     </w:rPr>
   </w:style>
-  <w:style w:type="paragraph" w:styleId="Heading3">
+  <w:style w:type="paragraph" w:styleId="Overskrift3">
     <w:name w:val="heading 3"/>
     <w:basedOn w:val="Normal"/>
     <w:next w:val="Normal"/>
-    <w:link w:val="Heading3Char"/>
+    <w:link w:val="Overskrift3Tegn"/>
     <w:uiPriority w:val="9"/>
     <w:unhideWhenUsed/>
     <w:qFormat/>
@@ -1202,13 +1242,13 @@
       <w:szCs w:val="24"/>
     </w:rPr>
   </w:style>
-  <w:style w:type="character" w:default="1" w:styleId="DefaultParagraphFont">
+  <w:style w:type="character" w:default="1" w:styleId="Standardskriftforavsnitt">
     <w:name w:val="Default Paragraph Font"/>
     <w:uiPriority w:val="1"/>
     <w:semiHidden/>
     <w:unhideWhenUsed/>
   </w:style>
-  <w:style w:type="table" w:default="1" w:styleId="TableNormal">
+  <w:style w:type="table" w:default="1" w:styleId="Vanligtabell">
     <w:name w:val="Normal Table"/>
     <w:uiPriority w:val="99"/>
     <w:semiHidden/>
@@ -1223,16 +1263,16 @@
       </w:tblCellMar>
     </w:tblPr>
   </w:style>
-  <w:style w:type="numbering" w:default="1" w:styleId="NoList">
+  <w:style w:type="numbering" w:default="1" w:styleId="Ingenliste">
     <w:name w:val="No List"/>
     <w:uiPriority w:val="99"/>
     <w:semiHidden/>
     <w:unhideWhenUsed/>
   </w:style>
-  <w:style w:type="character" w:customStyle="1" w:styleId="Heading2Char">
-    <w:name w:val="Heading 2 Char"/>
-    <w:basedOn w:val="DefaultParagraphFont"/>
-    <w:link w:val="Heading2"/>
+  <w:style w:type="character" w:customStyle="1" w:styleId="Overskrift2Tegn">
+    <w:name w:val="Overskrift 2 Tegn"/>
+    <w:basedOn w:val="Standardskriftforavsnitt"/>
+    <w:link w:val="Overskrift2"/>
     <w:uiPriority w:val="9"/>
     <w:rsid w:val="004F11B9"/>
     <w:rPr>
@@ -1242,10 +1282,10 @@
       <w:szCs w:val="26"/>
     </w:rPr>
   </w:style>
-  <w:style w:type="character" w:customStyle="1" w:styleId="Heading3Char">
-    <w:name w:val="Heading 3 Char"/>
-    <w:basedOn w:val="DefaultParagraphFont"/>
-    <w:link w:val="Heading3"/>
+  <w:style w:type="character" w:customStyle="1" w:styleId="Overskrift3Tegn">
+    <w:name w:val="Overskrift 3 Tegn"/>
+    <w:basedOn w:val="Standardskriftforavsnitt"/>
+    <w:link w:val="Overskrift3"/>
     <w:uiPriority w:val="9"/>
     <w:rsid w:val="004F11B9"/>
     <w:rPr>
@@ -1255,7 +1295,7 @@
       <w:szCs w:val="24"/>
     </w:rPr>
   </w:style>
-  <w:style w:type="paragraph" w:styleId="ListParagraph">
+  <w:style w:type="paragraph" w:styleId="Listeavsnitt">
     <w:name w:val="List Paragraph"/>
     <w:basedOn w:val="Normal"/>
     <w:uiPriority w:val="34"/>

</xml_diff>